<commit_message>
resolved kafka broker networking issue
</commit_message>
<xml_diff>
--- a/kafka to Mysql/project-report.docx
+++ b/kafka to Mysql/project-report.docx
@@ -88,7 +88,6 @@
         </w:rPr>
         <w:t xml:space="preserve">containerized </w:t>
       </w:r>
-      <w:proofErr w:type="gramStart"/>
       <w:r>
         <w:rPr>
           <w:rFonts w:ascii="Times New Roman" w:hAnsi="Times New Roman" w:cs="Times New Roman"/>
@@ -97,7 +96,6 @@
         </w:rPr>
         <w:t>application</w:t>
       </w:r>
-      <w:proofErr w:type="gramEnd"/>
       <w:r>
         <w:rPr>
           <w:rFonts w:ascii="Times New Roman" w:hAnsi="Times New Roman" w:cs="Times New Roman"/>
@@ -556,25 +554,7 @@
           <w:sz w:val="24"/>
           <w:szCs w:val="24"/>
         </w:rPr>
-        <w:t xml:space="preserve"> considering the future scope of this application, </w:t>
-      </w:r>
-      <w:proofErr w:type="gramStart"/>
-      <w:r>
-        <w:rPr>
-          <w:rFonts w:ascii="Times New Roman" w:hAnsi="Times New Roman" w:cs="Times New Roman"/>
-          <w:sz w:val="24"/>
-          <w:szCs w:val="24"/>
-        </w:rPr>
-        <w:t>Please</w:t>
-      </w:r>
-      <w:proofErr w:type="gramEnd"/>
-      <w:r>
-        <w:rPr>
-          <w:rFonts w:ascii="Times New Roman" w:hAnsi="Times New Roman" w:cs="Times New Roman"/>
-          <w:sz w:val="24"/>
-          <w:szCs w:val="24"/>
-        </w:rPr>
-        <w:t xml:space="preserve"> read the future scope at the end of the document</w:t>
+        <w:t xml:space="preserve"> considering the future scope of this application, Please read the future scope at the end of the document</w:t>
       </w:r>
     </w:p>
     <w:p>
@@ -767,15 +747,7 @@
         </w:rPr>
       </w:pPr>
       <w:r>
-        <w:t xml:space="preserve">Since data ingestion is the first </w:t>
-      </w:r>
-      <w:proofErr w:type="gramStart"/>
-      <w:r>
-        <w:t>milestone</w:t>
-      </w:r>
-      <w:proofErr w:type="gramEnd"/>
-      <w:r>
-        <w:t xml:space="preserve"> we have explained it in detail here</w:t>
+        <w:t>Since data ingestion is the first milestone we have explained it in detail here</w:t>
       </w:r>
       <w:r>
         <w:rPr>
@@ -1749,6 +1721,75 @@
           <w:bCs/>
         </w:rPr>
       </w:pPr>
+    </w:p>
+    <w:p>
+      <w:pPr>
+        <w:rPr>
+          <w:rFonts w:ascii="Arial" w:hAnsi="Arial" w:cs="Arial"/>
+          <w:b/>
+          <w:bCs/>
+          <w:color w:val="000000"/>
+          <w:sz w:val="21"/>
+          <w:szCs w:val="21"/>
+          <w:shd w:val="clear" w:color="auto" w:fill="FCFCFC"/>
+        </w:rPr>
+      </w:pPr>
+      <w:proofErr w:type="spellStart"/>
+      <w:r>
+        <w:rPr>
+          <w:rFonts w:ascii="Arial" w:hAnsi="Arial" w:cs="Arial"/>
+          <w:b/>
+          <w:bCs/>
+          <w:color w:val="000000"/>
+          <w:sz w:val="21"/>
+          <w:szCs w:val="21"/>
+          <w:shd w:val="clear" w:color="auto" w:fill="FCFCFC"/>
+        </w:rPr>
+        <w:t>G</w:t>
+      </w:r>
+      <w:r>
+        <w:rPr>
+          <w:rFonts w:ascii="Arial" w:hAnsi="Arial" w:cs="Arial"/>
+          <w:b/>
+          <w:bCs/>
+          <w:color w:val="000000"/>
+          <w:sz w:val="21"/>
+          <w:szCs w:val="21"/>
+          <w:shd w:val="clear" w:color="auto" w:fill="FCFCFC"/>
+        </w:rPr>
+        <w:t>ithub</w:t>
+      </w:r>
+      <w:proofErr w:type="spellEnd"/>
+      <w:r>
+        <w:rPr>
+          <w:rFonts w:ascii="Arial" w:hAnsi="Arial" w:cs="Arial"/>
+          <w:b/>
+          <w:bCs/>
+          <w:color w:val="000000"/>
+          <w:sz w:val="21"/>
+          <w:szCs w:val="21"/>
+          <w:shd w:val="clear" w:color="auto" w:fill="FCFCFC"/>
+        </w:rPr>
+        <w:t xml:space="preserve"> link: </w:t>
+      </w:r>
+    </w:p>
+    <w:p>
+      <w:pPr>
+        <w:rPr>
+          <w:b/>
+          <w:bCs/>
+        </w:rPr>
+      </w:pPr>
+      <w:r>
+        <w:rPr>
+          <w:rFonts w:ascii="Arial" w:hAnsi="Arial" w:cs="Arial"/>
+          <w:color w:val="000000"/>
+          <w:sz w:val="21"/>
+          <w:szCs w:val="21"/>
+          <w:shd w:val="clear" w:color="auto" w:fill="FCFCFC"/>
+        </w:rPr>
+        <w:t>https://github.com/biren162/Capstone</w:t>
+      </w:r>
     </w:p>
     <w:sectPr>
       <w:headerReference w:type="default" r:id="rId12"/>

</xml_diff>